<commit_message>
Listing des premières problématiques et des premières solutions apportées
</commit_message>
<xml_diff>
--- a/Dossier_Projet.docx
+++ b/Dossier_Projet.docx
@@ -10490,12 +10490,6 @@
         <w:rPr>
           <w:rFonts w:ascii="Calibri" w:hAnsi="Calibri" w:cs="Calibri"/>
         </w:rPr>
-        <w:t xml:space="preserve">réseau </w:t>
-      </w:r>
-      <w:r>
-        <w:rPr>
-          <w:rFonts w:ascii="Calibri" w:hAnsi="Calibri" w:cs="Calibri"/>
-        </w:rPr>
         <w:t>actuel</w:t>
       </w:r>
     </w:p>
@@ -10532,7 +10526,7 @@
         <w:rPr>
           <w:rFonts w:ascii="Calibri" w:hAnsi="Calibri" w:cs="Calibri"/>
         </w:rPr>
-        <w:t xml:space="preserve">Informatiser l’activité (gestion de prod, gestion commerciale, communication vers l’extérieur) </w:t>
+        <w:t>Mise en place des bonnes pratiques, démarche de gestion des risques, accès distant</w:t>
       </w:r>
     </w:p>
     <w:p>
@@ -10550,74 +10544,61 @@
         <w:rPr>
           <w:rFonts w:ascii="Calibri" w:hAnsi="Calibri" w:cs="Calibri"/>
         </w:rPr>
-        <w:t>Mise en place des bonnes pratiques, démarche de gestion des risques, accès distant</w:t>
+        <w:t xml:space="preserve">Informatiser l’activité (gestion de prod, gestion commerciale, communication vers l’extérieur) </w:t>
       </w:r>
     </w:p>
     <w:p>
       <w:pPr>
-        <w:rPr>
-          <w:rFonts w:ascii="Calibri" w:hAnsi="Calibri" w:cs="Calibri"/>
-        </w:rPr>
-      </w:pPr>
+        <w:pStyle w:val="Titre1"/>
+        <w:rPr>
+          <w:rFonts w:ascii="Calibri" w:hAnsi="Calibri" w:cs="Calibri"/>
+        </w:rPr>
+      </w:pPr>
+      <w:r>
+        <w:rPr>
+          <w:rFonts w:ascii="Calibri" w:hAnsi="Calibri" w:cs="Calibri"/>
+        </w:rPr>
+        <w:t>Modernis</w:t>
+      </w:r>
+      <w:r>
+        <w:rPr>
+          <w:rFonts w:ascii="Calibri" w:hAnsi="Calibri" w:cs="Calibri"/>
+        </w:rPr>
+        <w:t>ation de</w:t>
+      </w:r>
+      <w:r>
+        <w:rPr>
+          <w:rFonts w:ascii="Calibri" w:hAnsi="Calibri" w:cs="Calibri"/>
+        </w:rPr>
+        <w:t xml:space="preserve"> </w:t>
+      </w:r>
+      <w:r>
+        <w:rPr>
+          <w:rFonts w:ascii="Calibri" w:hAnsi="Calibri" w:cs="Calibri"/>
+        </w:rPr>
+        <w:t>l</w:t>
+      </w:r>
+      <w:r>
+        <w:rPr>
+          <w:rFonts w:ascii="Calibri" w:hAnsi="Calibri" w:cs="Calibri"/>
+        </w:rPr>
+        <w:t>’infrastructure</w:t>
+      </w:r>
     </w:p>
     <w:p>
       <w:pPr>
-        <w:pStyle w:val="Titre1"/>
-        <w:rPr>
-          <w:rFonts w:ascii="Calibri" w:hAnsi="Calibri" w:cs="Calibri"/>
-        </w:rPr>
-      </w:pPr>
-      <w:r>
-        <w:rPr>
-          <w:rFonts w:ascii="Calibri" w:hAnsi="Calibri" w:cs="Calibri"/>
-        </w:rPr>
-        <w:t>Modernis</w:t>
-      </w:r>
-      <w:r>
-        <w:rPr>
-          <w:rFonts w:ascii="Calibri" w:hAnsi="Calibri" w:cs="Calibri"/>
-        </w:rPr>
-        <w:t>ation de</w:t>
-      </w:r>
-      <w:r>
-        <w:rPr>
-          <w:rFonts w:ascii="Calibri" w:hAnsi="Calibri" w:cs="Calibri"/>
-        </w:rPr>
-        <w:t xml:space="preserve"> </w:t>
-      </w:r>
-      <w:r>
-        <w:rPr>
-          <w:rFonts w:ascii="Calibri" w:hAnsi="Calibri" w:cs="Calibri"/>
-        </w:rPr>
-        <w:t>l</w:t>
-      </w:r>
-      <w:r>
-        <w:rPr>
-          <w:rFonts w:ascii="Calibri" w:hAnsi="Calibri" w:cs="Calibri"/>
-        </w:rPr>
-        <w:t>’infrastructure</w:t>
+        <w:pStyle w:val="Titre2"/>
+      </w:pPr>
+      <w:r>
+        <w:t>Etat des lieux</w:t>
       </w:r>
     </w:p>
     <w:p>
       <w:pPr>
-        <w:pStyle w:val="Titre2"/>
-      </w:pPr>
-      <w:r>
-        <w:t>Etat des lieux</w:t>
-      </w:r>
-    </w:p>
-    <w:p>
-      <w:pPr>
         <w:pStyle w:val="Titre3"/>
       </w:pPr>
       <w:r>
-        <w:t xml:space="preserve">Architecture </w:t>
-      </w:r>
-      <w:r>
-        <w:t>R</w:t>
-      </w:r>
-      <w:r>
-        <w:t>éseau</w:t>
+        <w:t>Architecture</w:t>
       </w:r>
       <w:r>
         <w:t xml:space="preserve"> Locale</w:t>
@@ -10787,7 +10768,6 @@
         <w:rPr>
           <w:rFonts w:ascii="Calibri" w:hAnsi="Calibri" w:cs="Calibri"/>
         </w:rPr>
-        <w:lastRenderedPageBreak/>
         <w:t>U</w:t>
       </w:r>
       <w:r>
@@ -10809,6 +10789,7 @@
         <w:rPr>
           <w:rFonts w:ascii="Calibri" w:hAnsi="Calibri" w:cs="Calibri"/>
         </w:rPr>
+        <w:lastRenderedPageBreak/>
         <w:t>Un Firewall</w:t>
       </w:r>
       <w:r>
@@ -11463,7 +11444,7 @@
         <w:rPr>
           <w:rFonts w:ascii="Calibri" w:hAnsi="Calibri" w:cs="Calibri"/>
         </w:rPr>
-        <w:t>Architecture Réseau</w:t>
+        <w:t>Architecture</w:t>
       </w:r>
       <w:r>
         <w:rPr>
@@ -11644,7 +11625,6 @@
         <w:rPr>
           <w:rFonts w:ascii="Calibri" w:hAnsi="Calibri" w:cs="Calibri"/>
         </w:rPr>
-        <w:lastRenderedPageBreak/>
         <w:t>Et bien entendu, une magnifique ferme de </w:t>
       </w:r>
       <w:r>
@@ -11886,6 +11866,408 @@
         <w:t>Problématiques</w:t>
       </w:r>
     </w:p>
+    <w:p>
+      <w:pPr>
+        <w:pStyle w:val="Titre3"/>
+      </w:pPr>
+      <w:r>
+        <w:t>Sécurité</w:t>
+      </w:r>
+    </w:p>
+    <w:p>
+      <w:pPr>
+        <w:pStyle w:val="Titre4"/>
+      </w:pPr>
+      <w:r>
+        <w:t>Firewall unique</w:t>
+      </w:r>
+    </w:p>
+    <w:p>
+      <w:r>
+        <w:t>La topologie montre qu'il y a un seul pare-feu reliant l'ensemble du réseau interne à l'Internet. Cela crée un point de défaillance unique et expose potentiellement le réseau interne aux attaques externes si le pare-feu est compromis.</w:t>
+      </w:r>
+    </w:p>
+    <w:p>
+      <w:pPr>
+        <w:pStyle w:val="Titre4"/>
+      </w:pPr>
+      <w:r>
+        <w:t xml:space="preserve">Accès Wi-Fi </w:t>
+      </w:r>
+    </w:p>
+    <w:p>
+      <w:r>
+        <w:t>L'accès Wi-Fi semble être disponible à la fois dans les bureaux et l'atelier sans indication de mesures de sécurité spécifiques.</w:t>
+      </w:r>
+    </w:p>
+    <w:p>
+      <w:pPr>
+        <w:pStyle w:val="Titre4"/>
+      </w:pPr>
+      <w:r>
+        <w:t xml:space="preserve">Hyperviseur et </w:t>
+      </w:r>
+      <w:proofErr w:type="spellStart"/>
+      <w:r>
+        <w:t>VMs</w:t>
+      </w:r>
+      <w:proofErr w:type="spellEnd"/>
+      <w:r>
+        <w:t xml:space="preserve"> </w:t>
+      </w:r>
+    </w:p>
+    <w:p>
+      <w:r>
+        <w:t xml:space="preserve">Les machines virtuelles (VM) sur l'hyperviseur semblent être directement connectées au même réseau que le reste des bureaux. Cela peut exposer les </w:t>
+      </w:r>
+      <w:proofErr w:type="spellStart"/>
+      <w:r>
+        <w:t>VMs</w:t>
+      </w:r>
+      <w:proofErr w:type="spellEnd"/>
+      <w:r>
+        <w:t xml:space="preserve"> à des menaces internes.</w:t>
+      </w:r>
+    </w:p>
+    <w:p>
+      <w:pPr>
+        <w:pStyle w:val="Titre3"/>
+      </w:pPr>
+      <w:r>
+        <w:lastRenderedPageBreak/>
+        <w:t xml:space="preserve">Disponibilité </w:t>
+      </w:r>
+    </w:p>
+    <w:p>
+      <w:pPr>
+        <w:pStyle w:val="Titre4"/>
+      </w:pPr>
+      <w:r>
+        <w:t>Points de défaillance uniques</w:t>
+      </w:r>
+      <w:r>
+        <w:t xml:space="preserve"> (SPOF – Single Point Of Failure)</w:t>
+      </w:r>
+    </w:p>
+    <w:p>
+      <w:r>
+        <w:t>Le schéma montre plusieurs points de défaillance uniques, comme un seul commutateur reliant toutes les sections du réseau et un seul hyperviseur.</w:t>
+      </w:r>
+    </w:p>
+    <w:p>
+      <w:pPr>
+        <w:pStyle w:val="Titre4"/>
+      </w:pPr>
+      <w:r>
+        <w:t>NAS unique</w:t>
+      </w:r>
+    </w:p>
+    <w:p>
+      <w:r>
+        <w:t xml:space="preserve">Le stockage NAS (Network </w:t>
+      </w:r>
+      <w:proofErr w:type="spellStart"/>
+      <w:r>
+        <w:t>Attached</w:t>
+      </w:r>
+      <w:proofErr w:type="spellEnd"/>
+      <w:r>
+        <w:t xml:space="preserve"> Storage) est un point de</w:t>
+      </w:r>
+      <w:r>
+        <w:t xml:space="preserve"> </w:t>
+      </w:r>
+      <w:r>
+        <w:t xml:space="preserve">défaillance unique pour les données. </w:t>
+      </w:r>
+    </w:p>
+    <w:p>
+      <w:pPr>
+        <w:pStyle w:val="Titre3"/>
+      </w:pPr>
+      <w:r>
+        <w:t xml:space="preserve">Intégrité </w:t>
+      </w:r>
+    </w:p>
+    <w:p>
+      <w:pPr>
+        <w:pStyle w:val="Titre4"/>
+      </w:pPr>
+      <w:r>
+        <w:t>Protection des données :</w:t>
+      </w:r>
+    </w:p>
+    <w:p>
+      <w:r>
+        <w:t>Il n'y a pas de mention de sauvegardes ou de mesures de protection des données.</w:t>
+      </w:r>
+    </w:p>
+    <w:p>
+      <w:pPr>
+        <w:pStyle w:val="Titre4"/>
+      </w:pPr>
+      <w:r>
+        <w:t>Contrôle d'accès :</w:t>
+      </w:r>
+    </w:p>
+    <w:p>
+      <w:r>
+        <w:t>L'absence de segmentation claire du réseau pourrait permettre à des utilisateurs non autorisés d'accéder à des ressources sensibles.</w:t>
+      </w:r>
+    </w:p>
+    <w:p/>
+    <w:p>
+      <w:pPr>
+        <w:pStyle w:val="Titre2"/>
+      </w:pPr>
+      <w:r>
+        <w:t>Améliorations proposées</w:t>
+      </w:r>
+    </w:p>
+    <w:p>
+      <w:pPr>
+        <w:pStyle w:val="Titre3"/>
+      </w:pPr>
+      <w:r>
+        <w:t>Sécurité</w:t>
+      </w:r>
+    </w:p>
+    <w:p>
+      <w:pPr>
+        <w:pStyle w:val="Titre4"/>
+      </w:pPr>
+      <w:r>
+        <w:t xml:space="preserve">Firewall </w:t>
+      </w:r>
+      <w:r>
+        <w:t xml:space="preserve">double </w:t>
+      </w:r>
+    </w:p>
+    <w:p>
+      <w:r>
+        <w:t xml:space="preserve">Un second firewall sera dans l’infrastructure pour créer une redondance. </w:t>
+      </w:r>
+    </w:p>
+    <w:p>
+      <w:r>
+        <w:t>Actif/Passif avantages =&gt; Couvert en cas de panne actif tombe = passif prend le relais.</w:t>
+      </w:r>
+      <w:r>
+        <w:t xml:space="preserve"> </w:t>
+      </w:r>
+    </w:p>
+    <w:p>
+      <w:r>
+        <w:t xml:space="preserve">DOC </w:t>
+      </w:r>
+      <w:r>
+        <w:t>+ VM</w:t>
+      </w:r>
+      <w:r>
+        <w:t xml:space="preserve"> par Théodore à faire pour </w:t>
+      </w:r>
+      <w:r>
+        <w:t>vendredi</w:t>
+      </w:r>
+      <w:r>
+        <w:t xml:space="preserve"> 26/07</w:t>
+      </w:r>
+    </w:p>
+    <w:p>
+      <w:pPr>
+        <w:pStyle w:val="Titre4"/>
+      </w:pPr>
+      <w:r>
+        <w:t xml:space="preserve">Accès Wi-Fi </w:t>
+      </w:r>
+    </w:p>
+    <w:p>
+      <w:r>
+        <w:t>A FAIRE, A VOIR PAR QUI</w:t>
+      </w:r>
+    </w:p>
+    <w:p>
+      <w:pPr>
+        <w:pStyle w:val="Titre3"/>
+      </w:pPr>
+      <w:r>
+        <w:t xml:space="preserve">Disponibilité </w:t>
+      </w:r>
+    </w:p>
+    <w:p>
+      <w:pPr>
+        <w:pStyle w:val="Titre4"/>
+      </w:pPr>
+      <w:r>
+        <w:t>Redondance</w:t>
+      </w:r>
+    </w:p>
+    <w:p>
+      <w:r>
+        <w:t>Une implémentation d’une redondance au niveau des commutateurs càd ajout de 2 switches N3</w:t>
+      </w:r>
+      <w:r>
+        <w:t xml:space="preserve"> neufs</w:t>
+      </w:r>
+      <w:r>
+        <w:t xml:space="preserve"> et </w:t>
+      </w:r>
+      <w:r>
+        <w:t>1</w:t>
+      </w:r>
+      <w:r>
+        <w:t xml:space="preserve"> switch</w:t>
+      </w:r>
+      <w:r>
+        <w:t xml:space="preserve"> N2 neuf, nous garderons les anciens switches N2 qui sont déjà présent de l’entreprise. Pourquoi ? Permet de segmenter le réseau en plusieurs VLAN pour isoler les différentes sections de l’entreprise et de configurer une haute disponibilité au sein du réseau.</w:t>
+      </w:r>
+    </w:p>
+    <w:p>
+      <w:pPr>
+        <w:pStyle w:val="Titre4"/>
+      </w:pPr>
+      <w:r>
+        <w:t xml:space="preserve">Hyperviseur et </w:t>
+      </w:r>
+      <w:proofErr w:type="spellStart"/>
+      <w:r>
+        <w:t>VMs</w:t>
+      </w:r>
+      <w:proofErr w:type="spellEnd"/>
+      <w:r>
+        <w:t xml:space="preserve"> </w:t>
+      </w:r>
+    </w:p>
+    <w:p>
+      <w:r>
+        <w:t xml:space="preserve">A FAIRE, A VOIR PAR QUI </w:t>
+      </w:r>
+    </w:p>
+    <w:p>
+      <w:pPr>
+        <w:pStyle w:val="Titre4"/>
+      </w:pPr>
+      <w:r>
+        <w:t>NAS</w:t>
+      </w:r>
+      <w:r>
+        <w:t xml:space="preserve"> Secondaire</w:t>
+      </w:r>
+    </w:p>
+    <w:p>
+      <w:r>
+        <w:t xml:space="preserve">Un second NAS sera ajouté à l’infrastructure de façon à créer un cluster haute disponibilité. </w:t>
+      </w:r>
+      <w:r>
+        <w:t xml:space="preserve">Le terme « haute disponibilité » fait référence à une solution de configuration de serveur conçue pour réduire les interruptions de service causées par des dysfonctionnements du serveur. </w:t>
+      </w:r>
+      <w:r>
+        <w:t>On</w:t>
+      </w:r>
+      <w:r>
+        <w:t xml:space="preserve"> utilise deux hôtes pour former un « cluster high-</w:t>
+      </w:r>
+      <w:proofErr w:type="spellStart"/>
+      <w:r>
+        <w:t>availability</w:t>
+      </w:r>
+      <w:proofErr w:type="spellEnd"/>
+      <w:r>
+        <w:t xml:space="preserve"> » dans lequel un hôte assume le rôle de « serveur actif » et l'autre hôte agit comme un « serveur passif » de secours.</w:t>
+      </w:r>
+    </w:p>
+    <w:p/>
+    <w:p>
+      <w:r>
+        <w:lastRenderedPageBreak/>
+        <w:t>Dans un cluster high-</w:t>
+      </w:r>
+      <w:proofErr w:type="spellStart"/>
+      <w:r>
+        <w:t>availability</w:t>
+      </w:r>
+      <w:proofErr w:type="spellEnd"/>
+      <w:r>
+        <w:t>, les données du serveur actif sont répliquées en continu sur le serveur passif, de sorte que des copies en miroir de tous les fichiers existent sur les deux hôtes. Par conséquent, en cas de panne ou de dysfonctionnement du serveur actif, le serveur passif peut prendre en charge tous les services, minimisant ainsi les temps d'arrêt du système.</w:t>
+      </w:r>
+    </w:p>
+    <w:p>
+      <w:pPr>
+        <w:pStyle w:val="Titre3"/>
+      </w:pPr>
+      <w:r>
+        <w:t xml:space="preserve">Intégrité </w:t>
+      </w:r>
+    </w:p>
+    <w:p>
+      <w:pPr>
+        <w:pStyle w:val="Titre4"/>
+      </w:pPr>
+      <w:r>
+        <w:t>Protection des données :</w:t>
+      </w:r>
+    </w:p>
+    <w:p>
+      <w:r>
+        <w:t>L’utilisation de protocole sécurisée (HTTPS, SFTP…) permettront de protéger les données en transit</w:t>
+      </w:r>
+      <w:r>
+        <w:t>.</w:t>
+      </w:r>
+    </w:p>
+    <w:p>
+      <w:r>
+        <w:t>Un VPN sera mis en place pour assurer les connexions à distance.</w:t>
+      </w:r>
+    </w:p>
+    <w:p>
+      <w:pPr>
+        <w:rPr>
+          <w:color w:val="FF0000"/>
+        </w:rPr>
+      </w:pPr>
+      <w:r>
+        <w:rPr>
+          <w:color w:val="FF0000"/>
+        </w:rPr>
+        <w:t>A REMPLIR LORSQUE NOUS AURONS FAIT LE COURS</w:t>
+      </w:r>
+    </w:p>
+    <w:p>
+      <w:pPr>
+        <w:pStyle w:val="Titre4"/>
+      </w:pPr>
+      <w:r>
+        <w:t>Contrôle d'accès :</w:t>
+      </w:r>
+    </w:p>
+    <w:p>
+      <w:r>
+        <w:t>P</w:t>
+      </w:r>
+      <w:r>
+        <w:t>our les routeurs et les commutateurs</w:t>
+      </w:r>
+      <w:r>
+        <w:t>, nous mettrons en place des ACL (Access Control List). L’utilisation des politiques RBAC (</w:t>
+      </w:r>
+      <w:proofErr w:type="spellStart"/>
+      <w:r>
+        <w:t>Role</w:t>
+      </w:r>
+      <w:proofErr w:type="spellEnd"/>
+      <w:r>
+        <w:t xml:space="preserve"> By Access Control) servira à limiter l’accès aux ressources critiques seulement aux utilisateurs autorisés.</w:t>
+      </w:r>
+      <w:r>
+        <w:t xml:space="preserve"> De plus, nous ajouterons et créerons des politiques strictes.</w:t>
+      </w:r>
+    </w:p>
+    <w:p/>
+    <w:p/>
+    <w:p/>
+    <w:p/>
+    <w:p/>
     <w:sectPr>
       <w:headerReference w:type="default" r:id="rId14"/>
       <w:footerReference w:type="default" r:id="rId15"/>
@@ -12345,6 +12727,123 @@
     </w:lvl>
   </w:abstractNum>
   <w:abstractNum w:abstractNumId="2" w15:restartNumberingAfterBreak="0">
+    <w:nsid w:val="31DF7408"/>
+    <w:multiLevelType w:val="multilevel"/>
+    <w:tmpl w:val="4D4AA356"/>
+    <w:lvl w:ilvl="0">
+      <w:start w:val="1"/>
+      <w:numFmt w:val="decimal"/>
+      <w:lvlText w:val="%1."/>
+      <w:lvlJc w:val="left"/>
+      <w:pPr>
+        <w:tabs>
+          <w:tab w:val="num" w:pos="720"/>
+        </w:tabs>
+        <w:ind w:left="720" w:hanging="360"/>
+      </w:pPr>
+    </w:lvl>
+    <w:lvl w:ilvl="1">
+      <w:start w:val="1"/>
+      <w:numFmt w:val="decimal"/>
+      <w:lvlText w:val="%2."/>
+      <w:lvlJc w:val="left"/>
+      <w:pPr>
+        <w:tabs>
+          <w:tab w:val="num" w:pos="1440"/>
+        </w:tabs>
+        <w:ind w:left="1440" w:hanging="360"/>
+      </w:pPr>
+    </w:lvl>
+    <w:lvl w:ilvl="2">
+      <w:start w:val="1"/>
+      <w:numFmt w:val="bullet"/>
+      <w:lvlText w:val="o"/>
+      <w:lvlJc w:val="left"/>
+      <w:pPr>
+        <w:tabs>
+          <w:tab w:val="num" w:pos="2160"/>
+        </w:tabs>
+        <w:ind w:left="2160" w:hanging="360"/>
+      </w:pPr>
+      <w:rPr>
+        <w:rFonts w:ascii="Courier New" w:hAnsi="Courier New" w:hint="default"/>
+        <w:sz w:val="20"/>
+      </w:rPr>
+    </w:lvl>
+    <w:lvl w:ilvl="3" w:tentative="1">
+      <w:start w:val="1"/>
+      <w:numFmt w:val="decimal"/>
+      <w:lvlText w:val="%4."/>
+      <w:lvlJc w:val="left"/>
+      <w:pPr>
+        <w:tabs>
+          <w:tab w:val="num" w:pos="2880"/>
+        </w:tabs>
+        <w:ind w:left="2880" w:hanging="360"/>
+      </w:pPr>
+    </w:lvl>
+    <w:lvl w:ilvl="4" w:tentative="1">
+      <w:start w:val="1"/>
+      <w:numFmt w:val="decimal"/>
+      <w:lvlText w:val="%5."/>
+      <w:lvlJc w:val="left"/>
+      <w:pPr>
+        <w:tabs>
+          <w:tab w:val="num" w:pos="3600"/>
+        </w:tabs>
+        <w:ind w:left="3600" w:hanging="360"/>
+      </w:pPr>
+    </w:lvl>
+    <w:lvl w:ilvl="5" w:tentative="1">
+      <w:start w:val="1"/>
+      <w:numFmt w:val="decimal"/>
+      <w:lvlText w:val="%6."/>
+      <w:lvlJc w:val="left"/>
+      <w:pPr>
+        <w:tabs>
+          <w:tab w:val="num" w:pos="4320"/>
+        </w:tabs>
+        <w:ind w:left="4320" w:hanging="360"/>
+      </w:pPr>
+    </w:lvl>
+    <w:lvl w:ilvl="6" w:tentative="1">
+      <w:start w:val="1"/>
+      <w:numFmt w:val="decimal"/>
+      <w:lvlText w:val="%7."/>
+      <w:lvlJc w:val="left"/>
+      <w:pPr>
+        <w:tabs>
+          <w:tab w:val="num" w:pos="5040"/>
+        </w:tabs>
+        <w:ind w:left="5040" w:hanging="360"/>
+      </w:pPr>
+    </w:lvl>
+    <w:lvl w:ilvl="7" w:tentative="1">
+      <w:start w:val="1"/>
+      <w:numFmt w:val="decimal"/>
+      <w:lvlText w:val="%8."/>
+      <w:lvlJc w:val="left"/>
+      <w:pPr>
+        <w:tabs>
+          <w:tab w:val="num" w:pos="5760"/>
+        </w:tabs>
+        <w:ind w:left="5760" w:hanging="360"/>
+      </w:pPr>
+    </w:lvl>
+    <w:lvl w:ilvl="8" w:tentative="1">
+      <w:start w:val="1"/>
+      <w:numFmt w:val="decimal"/>
+      <w:lvlText w:val="%9."/>
+      <w:lvlJc w:val="left"/>
+      <w:pPr>
+        <w:tabs>
+          <w:tab w:val="num" w:pos="6480"/>
+        </w:tabs>
+        <w:ind w:left="6480" w:hanging="360"/>
+      </w:pPr>
+    </w:lvl>
+  </w:abstractNum>
+  <w:abstractNum w:abstractNumId="3" w15:restartNumberingAfterBreak="0">
     <w:nsid w:val="40883A5A"/>
     <w:multiLevelType w:val="hybridMultilevel"/>
     <w:tmpl w:val="FFFFFFFF"/>
@@ -12430,7 +12929,7 @@
       </w:pPr>
     </w:lvl>
   </w:abstractNum>
-  <w:abstractNum w:abstractNumId="3" w15:restartNumberingAfterBreak="0">
+  <w:abstractNum w:abstractNumId="4" w15:restartNumberingAfterBreak="0">
     <w:nsid w:val="43CC1AE2"/>
     <w:multiLevelType w:val="hybridMultilevel"/>
     <w:tmpl w:val="BCB01C96"/>
@@ -12519,7 +13018,7 @@
       </w:pPr>
     </w:lvl>
   </w:abstractNum>
-  <w:abstractNum w:abstractNumId="4" w15:restartNumberingAfterBreak="0">
+  <w:abstractNum w:abstractNumId="5" w15:restartNumberingAfterBreak="0">
     <w:nsid w:val="48FA60FB"/>
     <w:multiLevelType w:val="hybridMultilevel"/>
     <w:tmpl w:val="003A32DA"/>
@@ -12631,7 +13130,7 @@
       </w:rPr>
     </w:lvl>
   </w:abstractNum>
-  <w:abstractNum w:abstractNumId="5" w15:restartNumberingAfterBreak="0">
+  <w:abstractNum w:abstractNumId="6" w15:restartNumberingAfterBreak="0">
     <w:nsid w:val="4C9829F3"/>
     <w:multiLevelType w:val="hybridMultilevel"/>
     <w:tmpl w:val="2D429C82"/>
@@ -12744,7 +13243,7 @@
       </w:rPr>
     </w:lvl>
   </w:abstractNum>
-  <w:abstractNum w:abstractNumId="6" w15:restartNumberingAfterBreak="0">
+  <w:abstractNum w:abstractNumId="7" w15:restartNumberingAfterBreak="0">
     <w:nsid w:val="60C10AD1"/>
     <w:multiLevelType w:val="multilevel"/>
     <w:tmpl w:val="372C0D14"/>
@@ -12893,7 +13392,7 @@
       </w:rPr>
     </w:lvl>
   </w:abstractNum>
-  <w:abstractNum w:abstractNumId="7" w15:restartNumberingAfterBreak="0">
+  <w:abstractNum w:abstractNumId="8" w15:restartNumberingAfterBreak="0">
     <w:nsid w:val="774971C8"/>
     <w:multiLevelType w:val="hybridMultilevel"/>
     <w:tmpl w:val="613A8744"/>
@@ -13005,7 +13504,7 @@
       </w:rPr>
     </w:lvl>
   </w:abstractNum>
-  <w:abstractNum w:abstractNumId="8" w15:restartNumberingAfterBreak="0">
+  <w:abstractNum w:abstractNumId="9" w15:restartNumberingAfterBreak="0">
     <w:nsid w:val="7E28177C"/>
     <w:multiLevelType w:val="hybridMultilevel"/>
     <w:tmpl w:val="7224573C"/>
@@ -13095,31 +13594,90 @@
     </w:lvl>
   </w:abstractNum>
   <w:num w:numId="1" w16cid:durableId="1374503288">
-    <w:abstractNumId w:val="2"/>
+    <w:abstractNumId w:val="3"/>
   </w:num>
   <w:num w:numId="2" w16cid:durableId="1251232828">
-    <w:abstractNumId w:val="7"/>
+    <w:abstractNumId w:val="8"/>
   </w:num>
   <w:num w:numId="3" w16cid:durableId="234898316">
-    <w:abstractNumId w:val="4"/>
+    <w:abstractNumId w:val="5"/>
   </w:num>
   <w:num w:numId="4" w16cid:durableId="831481376">
     <w:abstractNumId w:val="1"/>
   </w:num>
   <w:num w:numId="5" w16cid:durableId="1541239577">
-    <w:abstractNumId w:val="3"/>
+    <w:abstractNumId w:val="4"/>
   </w:num>
   <w:num w:numId="6" w16cid:durableId="955408591">
-    <w:abstractNumId w:val="8"/>
+    <w:abstractNumId w:val="9"/>
   </w:num>
   <w:num w:numId="7" w16cid:durableId="2121147693">
     <w:abstractNumId w:val="0"/>
   </w:num>
   <w:num w:numId="8" w16cid:durableId="987133431">
-    <w:abstractNumId w:val="5"/>
+    <w:abstractNumId w:val="6"/>
   </w:num>
   <w:num w:numId="9" w16cid:durableId="2125270698">
-    <w:abstractNumId w:val="6"/>
+    <w:abstractNumId w:val="7"/>
+  </w:num>
+  <w:num w:numId="10" w16cid:durableId="1181241861">
+    <w:abstractNumId w:val="2"/>
+  </w:num>
+  <w:num w:numId="11" w16cid:durableId="1969699400">
+    <w:abstractNumId w:val="2"/>
+    <w:lvlOverride w:ilvl="1">
+      <w:startOverride w:val="2"/>
+    </w:lvlOverride>
+  </w:num>
+  <w:num w:numId="12" w16cid:durableId="1003168894">
+    <w:abstractNumId w:val="2"/>
+    <w:lvlOverride w:ilvl="1">
+      <w:startOverride w:val="3"/>
+    </w:lvlOverride>
+  </w:num>
+  <w:num w:numId="13" w16cid:durableId="348064192">
+    <w:abstractNumId w:val="2"/>
+    <w:lvlOverride w:ilvl="1">
+      <w:startOverride w:val="1"/>
+    </w:lvlOverride>
+  </w:num>
+  <w:num w:numId="14" w16cid:durableId="1506557161">
+    <w:abstractNumId w:val="2"/>
+    <w:lvlOverride w:ilvl="1">
+      <w:startOverride w:val="2"/>
+    </w:lvlOverride>
+  </w:num>
+  <w:num w:numId="15" w16cid:durableId="570970743">
+    <w:abstractNumId w:val="2"/>
+    <w:lvlOverride w:ilvl="1">
+      <w:lvl w:ilvl="1">
+        <w:numFmt w:val="bullet"/>
+        <w:lvlText w:val=""/>
+        <w:lvlJc w:val="left"/>
+        <w:pPr>
+          <w:tabs>
+            <w:tab w:val="num" w:pos="1440"/>
+          </w:tabs>
+          <w:ind w:left="1440" w:hanging="360"/>
+        </w:pPr>
+        <w:rPr>
+          <w:rFonts w:ascii="Symbol" w:hAnsi="Symbol" w:hint="default"/>
+          <w:sz w:val="20"/>
+        </w:rPr>
+      </w:lvl>
+    </w:lvlOverride>
+  </w:num>
+  <w:num w:numId="16" w16cid:durableId="1145470339">
+    <w:abstractNumId w:val="2"/>
+    <w:lvlOverride w:ilvl="1">
+      <w:startOverride w:val="1"/>
+    </w:lvlOverride>
+  </w:num>
+  <w:num w:numId="17" w16cid:durableId="1284505734">
+    <w:abstractNumId w:val="2"/>
+    <w:lvlOverride w:ilvl="1">
+      <w:startOverride w:val="2"/>
+    </w:lvlOverride>
   </w:num>
 </w:numbering>
 </file>
@@ -13724,7 +14282,6 @@
   <w:style w:type="character" w:default="1" w:styleId="Policepardfaut">
     <w:name w:val="Default Paragraph Font"/>
     <w:uiPriority w:val="1"/>
-    <w:semiHidden/>
     <w:unhideWhenUsed/>
   </w:style>
   <w:style w:type="table" w:default="1" w:styleId="TableauNormal">
@@ -14615,23 +15172,6 @@
 </file>
 
 <file path=customXml/item3.xml><?xml version="1.0" encoding="utf-8"?>
-<p:properties xmlns:p="http://schemas.microsoft.com/office/2006/metadata/properties" xmlns:xsi="http://www.w3.org/2001/XMLSchema-instance" xmlns:pc="http://schemas.microsoft.com/office/infopath/2007/PartnerControls">
-  <documentManagement>
-    <_activity xmlns="710ec574-1716-4b91-a378-616e040acbfa" xsi:nil="true"/>
-  </documentManagement>
-</p:properties>
-</file>
-
-<file path=customXml/item4.xml><?xml version="1.0" encoding="utf-8"?>
-<?mso-contentType ?>
-<FormTemplates xmlns="http://schemas.microsoft.com/sharepoint/v3/contenttype/forms">
-  <Display>DocumentLibraryForm</Display>
-  <Edit>DocumentLibraryForm</Edit>
-  <New>DocumentLibraryForm</New>
-</FormTemplates>
-</file>
-
-<file path=customXml/item5.xml><?xml version="1.0" encoding="utf-8"?>
 <ct:contentTypeSchema xmlns:ct="http://schemas.microsoft.com/office/2006/metadata/contentType" xmlns:ma="http://schemas.microsoft.com/office/2006/metadata/properties/metaAttributes" ct:_="" ma:_="" ma:contentTypeName="Document" ma:contentTypeID="0x010100F90CD811C2305D45B35B97646E0A868A" ma:contentTypeVersion="15" ma:contentTypeDescription="Crée un document." ma:contentTypeScope="" ma:versionID="11dab76b7a444cd45d36d88e0a9d5c14">
   <xsd:schema xmlns:xsd="http://www.w3.org/2001/XMLSchema" xmlns:xs="http://www.w3.org/2001/XMLSchema" xmlns:p="http://schemas.microsoft.com/office/2006/metadata/properties" xmlns:ns3="1eacce01-b419-4d8f-831a-2f26ad407695" xmlns:ns4="710ec574-1716-4b91-a378-616e040acbfa" targetNamespace="http://schemas.microsoft.com/office/2006/metadata/properties" ma:root="true" ma:fieldsID="4d56a65ce516d9ca46584077d1ad5ee6" ns3:_="" ns4:_="">
     <xsd:import namespace="1eacce01-b419-4d8f-831a-2f26ad407695"/>
@@ -14864,6 +15404,23 @@
 </ct:contentTypeSchema>
 </file>
 
+<file path=customXml/item4.xml><?xml version="1.0" encoding="utf-8"?>
+<?mso-contentType ?>
+<FormTemplates xmlns="http://schemas.microsoft.com/sharepoint/v3/contenttype/forms">
+  <Display>DocumentLibraryForm</Display>
+  <Edit>DocumentLibraryForm</Edit>
+  <New>DocumentLibraryForm</New>
+</FormTemplates>
+</file>
+
+<file path=customXml/item5.xml><?xml version="1.0" encoding="utf-8"?>
+<p:properties xmlns:p="http://schemas.microsoft.com/office/2006/metadata/properties" xmlns:xsi="http://www.w3.org/2001/XMLSchema-instance" xmlns:pc="http://schemas.microsoft.com/office/infopath/2007/PartnerControls">
+  <documentManagement>
+    <_activity xmlns="710ec574-1716-4b91-a378-616e040acbfa" xsi:nil="true"/>
+  </documentManagement>
+</p:properties>
+</file>
+
 <file path=customXml/itemProps1.xml><?xml version="1.0" encoding="utf-8"?>
 <ds:datastoreItem xmlns:ds="http://schemas.openxmlformats.org/officeDocument/2006/customXml" ds:itemID="{55AF091B-3C7A-41E3-B477-F2FDAA23CFDA}">
   <ds:schemaRefs>
@@ -14881,24 +15438,6 @@
 </file>
 
 <file path=customXml/itemProps3.xml><?xml version="1.0" encoding="utf-8"?>
-<ds:datastoreItem xmlns:ds="http://schemas.openxmlformats.org/officeDocument/2006/customXml" ds:itemID="{E382E1F5-0B08-4C32-9E3C-EFBFFBE62644}">
-  <ds:schemaRefs>
-    <ds:schemaRef ds:uri="http://schemas.microsoft.com/office/2006/metadata/properties"/>
-    <ds:schemaRef ds:uri="http://schemas.microsoft.com/office/infopath/2007/PartnerControls"/>
-    <ds:schemaRef ds:uri="710ec574-1716-4b91-a378-616e040acbfa"/>
-  </ds:schemaRefs>
-</ds:datastoreItem>
-</file>
-
-<file path=customXml/itemProps4.xml><?xml version="1.0" encoding="utf-8"?>
-<ds:datastoreItem xmlns:ds="http://schemas.openxmlformats.org/officeDocument/2006/customXml" ds:itemID="{B4E31A77-B3B6-4305-BA1B-D89DED50A179}">
-  <ds:schemaRefs>
-    <ds:schemaRef ds:uri="http://schemas.microsoft.com/sharepoint/v3/contenttype/forms"/>
-  </ds:schemaRefs>
-</ds:datastoreItem>
-</file>
-
-<file path=customXml/itemProps5.xml><?xml version="1.0" encoding="utf-8"?>
 <ds:datastoreItem xmlns:ds="http://schemas.openxmlformats.org/officeDocument/2006/customXml" ds:itemID="{50254AD5-413D-41E1-A92B-ED5646913A1F}">
   <ds:schemaRefs>
     <ds:schemaRef ds:uri="http://schemas.microsoft.com/office/2006/metadata/contentType"/>
@@ -14915,4 +15454,22 @@
     <ds:schemaRef ds:uri="http://schemas.microsoft.com/internal/obd"/>
   </ds:schemaRefs>
 </ds:datastoreItem>
+</file>
+
+<file path=customXml/itemProps4.xml><?xml version="1.0" encoding="utf-8"?>
+<ds:datastoreItem xmlns:ds="http://schemas.openxmlformats.org/officeDocument/2006/customXml" ds:itemID="{B4E31A77-B3B6-4305-BA1B-D89DED50A179}">
+  <ds:schemaRefs>
+    <ds:schemaRef ds:uri="http://schemas.microsoft.com/sharepoint/v3/contenttype/forms"/>
+  </ds:schemaRefs>
+</ds:datastoreItem>
+</file>
+
+<file path=customXml/itemProps5.xml><?xml version="1.0" encoding="utf-8"?>
+<ds:datastoreItem xmlns:ds="http://schemas.openxmlformats.org/officeDocument/2006/customXml" ds:itemID="{E382E1F5-0B08-4C32-9E3C-EFBFFBE62644}">
+  <ds:schemaRefs>
+    <ds:schemaRef ds:uri="http://schemas.microsoft.com/office/2006/metadata/properties"/>
+    <ds:schemaRef ds:uri="http://schemas.microsoft.com/office/infopath/2007/PartnerControls"/>
+    <ds:schemaRef ds:uri="710ec574-1716-4b91-a378-616e040acbfa"/>
+  </ds:schemaRefs>
+</ds:datastoreItem>
 </file>
</xml_diff>